<commit_message>
add a problem to docu
</commit_message>
<xml_diff>
--- a/documentation/BetreuungApp_Doku.docx
+++ b/documentation/BetreuungApp_Doku.docx
@@ -10,6 +10,7 @@
           <w:docPartUnique/>
         </w:docPartObj>
       </w:sdtPr>
+      <w:sdtEndPr/>
       <w:sdtContent>
         <w:p>
           <w:r>
@@ -224,8 +225,14 @@
                                   <w:pPr>
                                     <w:pStyle w:val="KeinLeerraum"/>
                                     <w:jc w:val="center"/>
+                                    <w:rPr>
+                                      <w:b/>
+                                    </w:rPr>
                                   </w:pPr>
                                   <w:r>
+                                    <w:rPr>
+                                      <w:b/>
+                                    </w:rPr>
                                     <w:t>Stephan Tönnies</w:t>
                                   </w:r>
                                 </w:p>
@@ -249,7 +256,19 @@
                                     <w:jc w:val="center"/>
                                   </w:pPr>
                                   <w:r>
-                                    <w:t>Sören Koch</w:t>
+                                    <w:rPr>
+                                      <w:b/>
+                                    </w:rPr>
+                                    <w:t>Sören</w:t>
+                                  </w:r>
+                                  <w:r>
+                                    <w:t xml:space="preserve"> </w:t>
+                                  </w:r>
+                                  <w:r>
+                                    <w:rPr>
+                                      <w:b/>
+                                    </w:rPr>
+                                    <w:t>Koch</w:t>
                                   </w:r>
                                 </w:p>
                                 <w:p>
@@ -275,8 +294,14 @@
                                   <w:pPr>
                                     <w:pStyle w:val="KeinLeerraum"/>
                                     <w:jc w:val="center"/>
+                                    <w:rPr>
+                                      <w:b/>
+                                    </w:rPr>
                                   </w:pPr>
                                   <w:r>
+                                    <w:rPr>
+                                      <w:b/>
+                                    </w:rPr>
                                     <w:t>Kai Blume</w:t>
                                   </w:r>
                                 </w:p>
@@ -319,7 +344,7 @@
               </mc:Choice>
               <mc:Fallback>
                 <w:pict>
-                  <v:group w14:anchorId="2D9AF029" id="Gruppe 453" o:spid="_x0000_s1026" style="position:absolute;left:0;text-align:left;margin-left:180.5pt;margin-top:0;width:415.1pt;height:11in;z-index:251645952;mso-position-horizontal-relative:page;mso-position-vertical-relative:page" coordorigin="-21756" coordsize="52721,100584" o:gfxdata="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">
+                  <v:group w14:anchorId="2D9AF029" id="Gruppe 453" o:spid="_x0000_s1026" style="position:absolute;left:0;text-align:left;margin-left:180.5pt;margin-top:0;width:415.1pt;height:11in;z-index:251645952;mso-position-horizontal-relative:page;mso-position-vertical-relative:page" coordorigin="-21756" coordsize="52721,100584" o:gfxdata="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">
                     <v:rect id="Rechteck 459" o:spid="_x0000_s1027" alt="Light vertical" style="position:absolute;width:1385;height:100584;visibility:visible;mso-wrap-style:square;v-text-anchor:middle" o:gfxdata="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" fillcolor="#8eaadb [1940]" stroked="f" strokecolor="white" strokeweight="1pt">
                       <v:fill r:id="rId8" o:title="" opacity="52428f" color2="white [3212]" o:opacity2="52428f" type="pattern"/>
                       <v:shadow color="#d8d8d8" offset="3pt,3pt"/>
@@ -374,8 +399,14 @@
                             <w:pPr>
                               <w:pStyle w:val="KeinLeerraum"/>
                               <w:jc w:val="center"/>
+                              <w:rPr>
+                                <w:b/>
+                              </w:rPr>
                             </w:pPr>
                             <w:r>
+                              <w:rPr>
+                                <w:b/>
+                              </w:rPr>
                               <w:t>Stephan Tönnies</w:t>
                             </w:r>
                           </w:p>
@@ -399,7 +430,19 @@
                               <w:jc w:val="center"/>
                             </w:pPr>
                             <w:r>
-                              <w:t>Sören Koch</w:t>
+                              <w:rPr>
+                                <w:b/>
+                              </w:rPr>
+                              <w:t>Sören</w:t>
+                            </w:r>
+                            <w:r>
+                              <w:t xml:space="preserve"> </w:t>
+                            </w:r>
+                            <w:r>
+                              <w:rPr>
+                                <w:b/>
+                              </w:rPr>
+                              <w:t>Koch</w:t>
                             </w:r>
                           </w:p>
                           <w:p>
@@ -425,8 +468,14 @@
                             <w:pPr>
                               <w:pStyle w:val="KeinLeerraum"/>
                               <w:jc w:val="center"/>
+                              <w:rPr>
+                                <w:b/>
+                              </w:rPr>
                             </w:pPr>
                             <w:r>
+                              <w:rPr>
+                                <w:b/>
+                              </w:rPr>
                               <w:t>Kai Blume</w:t>
                             </w:r>
                           </w:p>
@@ -528,6 +577,9 @@
         </w:p>
         <w:p>
           <w:r>
+            <w:rPr>
+              <w:noProof/>
+            </w:rPr>
             <w:drawing>
               <wp:anchor distT="0" distB="0" distL="114300" distR="114300" simplePos="0" relativeHeight="251649024" behindDoc="0" locked="0" layoutInCell="1" allowOverlap="1" wp14:anchorId="265947D4" wp14:editId="5900F75D">
                 <wp:simplePos x="0" y="0"/>
@@ -648,6 +700,7 @@
                                   <w:dataBinding w:prefixMappings="xmlns:ns0='http://schemas.openxmlformats.org/package/2006/metadata/core-properties' xmlns:ns1='http://purl.org/dc/elements/1.1/'" w:xpath="/ns0:coreProperties[1]/ns1:title[1]" w:storeItemID="{6C3C8BC8-F283-45AE-878A-BAB7291924A1}"/>
                                   <w:text/>
                                 </w:sdtPr>
+                                <w:sdtEndPr/>
                                 <w:sdtContent>
                                   <w:p>
                                     <w:pPr>
@@ -685,7 +738,7 @@
               </mc:Choice>
               <mc:Fallback>
                 <w:pict>
-                  <v:rect w14:anchorId="62412CE8" id="Rechteck 16" o:spid="_x0000_s1030" style="position:absolute;left:0;text-align:left;margin-left:0;margin-top:157.85pt;width:548.85pt;height:50.4pt;z-index:251648000;visibility:visible;mso-wrap-style:square;mso-width-percent:900;mso-height-percent:73;mso-wrap-distance-left:9pt;mso-wrap-distance-top:0;mso-wrap-distance-right:9pt;mso-wrap-distance-bottom:0;mso-position-horizontal:absolute;mso-position-horizontal-relative:page;mso-position-vertical:absolute;mso-position-vertical-relative:page;mso-width-percent:900;mso-height-percent:73;mso-width-relative:page;mso-height-relative:page;v-text-anchor:middle" o:gfxdata="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" o:allowincell="f" fillcolor="#1f3763 [1604]" stroked="f" strokeweight="1.5pt">
+                  <v:rect w14:anchorId="62412CE8" id="Rechteck 16" o:spid="_x0000_s1030" style="position:absolute;left:0;text-align:left;margin-left:0;margin-top:157.85pt;width:548.85pt;height:50.4pt;z-index:251648000;visibility:visible;mso-wrap-style:square;mso-width-percent:900;mso-height-percent:73;mso-wrap-distance-left:9pt;mso-wrap-distance-top:0;mso-wrap-distance-right:9pt;mso-wrap-distance-bottom:0;mso-position-horizontal:absolute;mso-position-horizontal-relative:page;mso-position-vertical:absolute;mso-position-vertical-relative:page;mso-width-percent:900;mso-height-percent:73;mso-width-relative:page;mso-height-relative:page;v-text-anchor:middle" o:gfxdata="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" o:allowincell="f" fillcolor="#1f3763 [1604]" stroked="f" strokeweight="1.5pt">
                     <v:textbox style="mso-fit-shape-to-text:t" inset="14.4pt,,14.4pt">
                       <w:txbxContent>
                         <w:sdt>
@@ -695,6 +748,7 @@
                             <w:dataBinding w:prefixMappings="xmlns:ns0='http://schemas.openxmlformats.org/package/2006/metadata/core-properties' xmlns:ns1='http://purl.org/dc/elements/1.1/'" w:xpath="/ns0:coreProperties[1]/ns1:title[1]" w:storeItemID="{6C3C8BC8-F283-45AE-878A-BAB7291924A1}"/>
                             <w:text/>
                           </w:sdtPr>
+                          <w:sdtEndPr/>
                           <w:sdtContent>
                             <w:p>
                               <w:pPr>
@@ -729,6 +783,13 @@
     </w:sdt>
     <w:sdt>
       <w:sdtPr>
+        <w:rPr>
+          <w:rFonts w:asciiTheme="minorHAnsi" w:eastAsiaTheme="minorHAnsi" w:hAnsiTheme="minorHAnsi" w:cstheme="minorBidi"/>
+          <w:color w:val="auto"/>
+          <w:sz w:val="22"/>
+          <w:szCs w:val="22"/>
+          <w:lang w:eastAsia="en-US"/>
+        </w:rPr>
         <w:id w:val="699360660"/>
         <w:docPartObj>
           <w:docPartGallery w:val="Table of Contents"/>
@@ -737,13 +798,8 @@
       </w:sdtPr>
       <w:sdtEndPr>
         <w:rPr>
-          <w:rFonts w:asciiTheme="minorHAnsi" w:eastAsiaTheme="minorHAnsi" w:hAnsiTheme="minorHAnsi" w:cstheme="minorBidi"/>
           <w:b/>
           <w:bCs/>
-          <w:color w:val="auto"/>
-          <w:sz w:val="22"/>
-          <w:szCs w:val="22"/>
-          <w:lang w:eastAsia="en-US"/>
         </w:rPr>
       </w:sdtEndPr>
       <w:sdtContent>
@@ -1539,6 +1595,7 @@
       </w:r>
       <w:bookmarkStart w:id="0" w:name="_Toc10296592"/>
       <w:r>
+        <w:lastRenderedPageBreak/>
         <w:t>Konzeptentwicklung</w:t>
       </w:r>
       <w:bookmarkEnd w:id="0"/>
@@ -2718,12 +2775,21 @@
                               <w:t xml:space="preserve">Abbildung </w:t>
                             </w:r>
                             <w:r>
+                              <w:rPr>
+                                <w:noProof/>
+                              </w:rPr>
                               <w:fldChar w:fldCharType="begin"/>
                             </w:r>
                             <w:r>
+                              <w:rPr>
+                                <w:noProof/>
+                              </w:rPr>
                               <w:instrText xml:space="preserve"> SEQ Abbildung \* ARABIC </w:instrText>
                             </w:r>
                             <w:r>
+                              <w:rPr>
+                                <w:noProof/>
+                              </w:rPr>
                               <w:fldChar w:fldCharType="separate"/>
                             </w:r>
                             <w:r>
@@ -2733,6 +2799,9 @@
                               <w:t>1</w:t>
                             </w:r>
                             <w:r>
+                              <w:rPr>
+                                <w:noProof/>
+                              </w:rPr>
                               <w:fldChar w:fldCharType="end"/>
                             </w:r>
                             <w:r>
@@ -2762,7 +2831,7 @@
                 <v:stroke joinstyle="miter"/>
                 <v:path gradientshapeok="t" o:connecttype="rect"/>
               </v:shapetype>
-              <v:shape id="Textfeld 10" o:spid="_x0000_s1031" type="#_x0000_t202" style="position:absolute;left:0;text-align:left;margin-left:330.3pt;margin-top:65.7pt;width:122.75pt;height:21pt;z-index:-251660288;visibility:visible;mso-wrap-style:square;mso-width-percent:0;mso-wrap-distance-left:9pt;mso-wrap-distance-top:0;mso-wrap-distance-right:9pt;mso-wrap-distance-bottom:0;mso-position-horizontal:absolute;mso-position-horizontal-relative:text;mso-position-vertical:absolute;mso-position-vertical-relative:text;mso-width-percent:0;mso-width-relative:margin;v-text-anchor:top" o:gfxdata="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" stroked="f">
+              <v:shape id="Textfeld 10" o:spid="_x0000_s1031" type="#_x0000_t202" style="position:absolute;left:0;text-align:left;margin-left:330.3pt;margin-top:65.7pt;width:122.75pt;height:21pt;z-index:-251660288;visibility:visible;mso-wrap-style:square;mso-width-percent:0;mso-wrap-distance-left:9pt;mso-wrap-distance-top:0;mso-wrap-distance-right:9pt;mso-wrap-distance-bottom:0;mso-position-horizontal:absolute;mso-position-horizontal-relative:text;mso-position-vertical:absolute;mso-position-vertical-relative:text;mso-width-percent:0;mso-width-relative:margin;v-text-anchor:top" o:gfxdata="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" stroked="f">
                 <v:textbox style="mso-fit-shape-to-text:t" inset="0,0,0,0">
                   <w:txbxContent>
                     <w:p>
@@ -2773,12 +2842,21 @@
                         <w:t xml:space="preserve">Abbildung </w:t>
                       </w:r>
                       <w:r>
+                        <w:rPr>
+                          <w:noProof/>
+                        </w:rPr>
                         <w:fldChar w:fldCharType="begin"/>
                       </w:r>
                       <w:r>
+                        <w:rPr>
+                          <w:noProof/>
+                        </w:rPr>
                         <w:instrText xml:space="preserve"> SEQ Abbildung \* ARABIC </w:instrText>
                       </w:r>
                       <w:r>
+                        <w:rPr>
+                          <w:noProof/>
+                        </w:rPr>
                         <w:fldChar w:fldCharType="separate"/>
                       </w:r>
                       <w:r>
@@ -2788,6 +2866,9 @@
                         <w:t>1</w:t>
                       </w:r>
                       <w:r>
+                        <w:rPr>
+                          <w:noProof/>
+                        </w:rPr>
                         <w:fldChar w:fldCharType="end"/>
                       </w:r>
                       <w:r>
@@ -2886,6 +2967,7 @@
           <w:noProof/>
           <w:lang w:eastAsia="de-DE"/>
         </w:rPr>
+        <w:lastRenderedPageBreak/>
         <w:drawing>
           <wp:anchor distT="0" distB="0" distL="114300" distR="114300" simplePos="0" relativeHeight="251651072" behindDoc="1" locked="0" layoutInCell="1" allowOverlap="1" wp14:anchorId="718D660D" wp14:editId="3CD7BF56">
             <wp:simplePos x="0" y="0"/>
@@ -3119,12 +3201,21 @@
                               <w:t xml:space="preserve">Abbildung </w:t>
                             </w:r>
                             <w:r>
+                              <w:rPr>
+                                <w:noProof/>
+                              </w:rPr>
                               <w:fldChar w:fldCharType="begin"/>
                             </w:r>
                             <w:r>
+                              <w:rPr>
+                                <w:noProof/>
+                              </w:rPr>
                               <w:instrText xml:space="preserve"> SEQ Abbildung \* ARABIC </w:instrText>
                             </w:r>
                             <w:r>
+                              <w:rPr>
+                                <w:noProof/>
+                              </w:rPr>
                               <w:fldChar w:fldCharType="separate"/>
                             </w:r>
                             <w:r>
@@ -3134,6 +3225,9 @@
                               <w:t>2</w:t>
                             </w:r>
                             <w:r>
+                              <w:rPr>
+                                <w:noProof/>
+                              </w:rPr>
                               <w:fldChar w:fldCharType="end"/>
                             </w:r>
                             <w:r>
@@ -3173,12 +3267,21 @@
                         <w:t xml:space="preserve">Abbildung </w:t>
                       </w:r>
                       <w:r>
+                        <w:rPr>
+                          <w:noProof/>
+                        </w:rPr>
                         <w:fldChar w:fldCharType="begin"/>
                       </w:r>
                       <w:r>
+                        <w:rPr>
+                          <w:noProof/>
+                        </w:rPr>
                         <w:instrText xml:space="preserve"> SEQ Abbildung \* ARABIC </w:instrText>
                       </w:r>
                       <w:r>
+                        <w:rPr>
+                          <w:noProof/>
+                        </w:rPr>
                         <w:fldChar w:fldCharType="separate"/>
                       </w:r>
                       <w:r>
@@ -3188,6 +3291,9 @@
                         <w:t>2</w:t>
                       </w:r>
                       <w:r>
+                        <w:rPr>
+                          <w:noProof/>
+                        </w:rPr>
                         <w:fldChar w:fldCharType="end"/>
                       </w:r>
                       <w:r>
@@ -3448,7 +3554,14 @@
         <w:rPr>
           <w:lang w:eastAsia="de-DE"/>
         </w:rPr>
-        <w:t xml:space="preserve">mit dem Betreuer zu legen. </w:t>
+        <w:t xml:space="preserve">mit dem Betreuer zu </w:t>
+      </w:r>
+      <w:r>
+        <w:rPr>
+          <w:lang w:eastAsia="de-DE"/>
+        </w:rPr>
+        <w:lastRenderedPageBreak/>
+        <w:t xml:space="preserve">legen. </w:t>
       </w:r>
       <w:r>
         <w:rPr>
@@ -4501,7 +4614,7 @@
           </mc:Choice>
           <mc:Fallback>
             <w:pict>
-              <v:group w14:anchorId="3410125A" id="Gruppieren 451" o:spid="_x0000_s1033" style="position:absolute;left:0;text-align:left;margin-left:1.15pt;margin-top:84.95pt;width:461.4pt;height:235.4pt;z-index:251685888;mso-width-relative:margin;mso-height-relative:margin" coordorigin="-1255" coordsize="61706,31438" o:gfxdata="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">
+              <v:group w14:anchorId="3410125A" id="Gruppieren 451" o:spid="_x0000_s1033" style="position:absolute;left:0;text-align:left;margin-left:1.15pt;margin-top:84.95pt;width:461.4pt;height:235.4pt;z-index:251685888;mso-width-relative:margin;mso-height-relative:margin" coordorigin="-1255" coordsize="61706,31438" o:gfxdata="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">
                 <v:shape id="Textfeld 29" o:spid="_x0000_s1034" type="#_x0000_t202" style="position:absolute;left:18414;top:11946;width:26994;height:3021;visibility:visible;mso-wrap-style:none;v-text-anchor:top" o:gfxdata="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" filled="f" stroked="f">
                   <v:textbox>
                     <w:txbxContent>
@@ -4536,10 +4649,10 @@
                     <v:path o:extrusionok="f" gradientshapeok="t" o:connecttype="rect"/>
                     <o:lock v:ext="edit" aspectratio="t"/>
                   </v:shapetype>
-                  <v:shape id="Grafik 13" o:spid="_x0000_s1036" type="#_x0000_t75" alt="Programmierer" style="position:absolute;left:25888;top:20247;width:9144;height:9144;visibility:visible;mso-wrap-style:square" o:gfxdata="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">
+                  <v:shape id="Grafik 13" o:spid="_x0000_s1036" type="#_x0000_t75" alt="Programmierer" style="position:absolute;left:25888;top:20247;width:9144;height:9144;visibility:visible;mso-wrap-style:square" o:gfxdata="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">
                     <v:imagedata r:id="rId20" o:title="Programmierer"/>
                   </v:shape>
-                  <v:shape id="Grafik 14" o:spid="_x0000_s1037" type="#_x0000_t75" alt="Mann" style="position:absolute;left:50648;top:831;width:9144;height:9144;visibility:visible;mso-wrap-style:square" o:gfxdata="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">
+                  <v:shape id="Grafik 14" o:spid="_x0000_s1037" type="#_x0000_t75" alt="Mann" style="position:absolute;left:50648;top:831;width:9144;height:9144;visibility:visible;mso-wrap-style:square" o:gfxdata="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">
                     <v:imagedata r:id="rId21" o:title="Mann"/>
                   </v:shape>
                   <v:shape id="Textfeld 2" o:spid="_x0000_s1038" type="#_x0000_t202" style="position:absolute;left:51479;top:9915;width:7385;height:3360;visibility:visible;mso-wrap-style:square;v-text-anchor:top" o:gfxdata="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" filled="f" stroked="f">
@@ -4597,7 +4710,7 @@
                         <v:stroke endarrow="block" joinstyle="miter"/>
                       </v:shape>
                       <v:group id="Gruppieren 31" o:spid="_x0000_s1045" style="position:absolute;width:41154;height:9144" coordsize="41154,9144" o:gfxdata="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">
-                        <v:shape id="Grafik 12" o:spid="_x0000_s1046" type="#_x0000_t75" alt="Mann" style="position:absolute;width:9144;height:9144;visibility:visible;mso-wrap-style:square" o:gfxdata="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">
+                        <v:shape id="Grafik 12" o:spid="_x0000_s1046" type="#_x0000_t75" alt="Mann" style="position:absolute;width:9144;height:9144;visibility:visible;mso-wrap-style:square" o:gfxdata="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">
                           <v:imagedata r:id="rId21" o:title="Mann"/>
                         </v:shape>
                         <v:shape id="Textfeld 2" o:spid="_x0000_s1047" type="#_x0000_t202" style="position:absolute;left:18109;width:23045;height:2628;visibility:visible;mso-wrap-style:square;v-text-anchor:middle" o:gfxdata="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" filled="f" stroked="f">
@@ -4797,12 +4910,27 @@
                               <w:t xml:space="preserve">Abbildung </w:t>
                             </w:r>
                             <w:r>
+                              <w:rPr>
+                                <w:noProof/>
+                              </w:rPr>
                               <w:fldChar w:fldCharType="begin"/>
                             </w:r>
                             <w:r>
-                              <w:instrText xml:space="preserve"> SEQ Abbildung \* ARABIC </w:instrText>
+                              <w:rPr>
+                                <w:noProof/>
+                              </w:rPr>
+                              <w:instrText xml:space="preserve"> SEQ A</w:instrText>
                             </w:r>
                             <w:r>
+                              <w:rPr>
+                                <w:noProof/>
+                              </w:rPr>
+                              <w:instrText xml:space="preserve">bbildung \* ARABIC </w:instrText>
+                            </w:r>
+                            <w:r>
+                              <w:rPr>
+                                <w:noProof/>
+                              </w:rPr>
                               <w:fldChar w:fldCharType="separate"/>
                             </w:r>
                             <w:r>
@@ -4812,6 +4940,9 @@
                               <w:t>3</w:t>
                             </w:r>
                             <w:r>
+                              <w:rPr>
+                                <w:noProof/>
+                              </w:rPr>
                               <w:fldChar w:fldCharType="end"/>
                             </w:r>
                             <w:r>
@@ -4851,12 +4982,27 @@
                         <w:t xml:space="preserve">Abbildung </w:t>
                       </w:r>
                       <w:r>
+                        <w:rPr>
+                          <w:noProof/>
+                        </w:rPr>
                         <w:fldChar w:fldCharType="begin"/>
                       </w:r>
                       <w:r>
-                        <w:instrText xml:space="preserve"> SEQ Abbildung \* ARABIC </w:instrText>
+                        <w:rPr>
+                          <w:noProof/>
+                        </w:rPr>
+                        <w:instrText xml:space="preserve"> SEQ A</w:instrText>
                       </w:r>
                       <w:r>
+                        <w:rPr>
+                          <w:noProof/>
+                        </w:rPr>
+                        <w:instrText xml:space="preserve">bbildung \* ARABIC </w:instrText>
+                      </w:r>
+                      <w:r>
+                        <w:rPr>
+                          <w:noProof/>
+                        </w:rPr>
                         <w:fldChar w:fldCharType="separate"/>
                       </w:r>
                       <w:r>
@@ -4866,6 +5012,9 @@
                         <w:t>3</w:t>
                       </w:r>
                       <w:r>
+                        <w:rPr>
+                          <w:noProof/>
+                        </w:rPr>
                         <w:fldChar w:fldCharType="end"/>
                       </w:r>
                       <w:r>
@@ -4896,6 +5045,7 @@
         <w:rPr>
           <w:lang w:eastAsia="de-DE"/>
         </w:rPr>
+        <w:lastRenderedPageBreak/>
         <w:t xml:space="preserve">Wie Sie in Abbildung </w:t>
       </w:r>
       <w:r>
@@ -5013,14 +5163,12 @@
         </w:rPr>
         <w:t xml:space="preserve"> des Nutzers </w:t>
       </w:r>
-      <w:proofErr w:type="spellStart"/>
-      <w:r>
-        <w:rPr>
-          <w:lang w:eastAsia="de-DE"/>
-        </w:rPr>
-        <w:t>gehasht</w:t>
-      </w:r>
-      <w:proofErr w:type="spellEnd"/>
+      <w:r>
+        <w:rPr>
+          <w:lang w:eastAsia="de-DE"/>
+        </w:rPr>
+        <w:t>gefunfen</w:t>
+      </w:r>
       <w:r>
         <w:rPr>
           <w:lang w:eastAsia="de-DE"/>
@@ -5086,7 +5234,19 @@
         <w:rPr>
           <w:lang w:eastAsia="de-DE"/>
         </w:rPr>
-        <w:t xml:space="preserve">m Telefonat steht </w:t>
+        <w:t>m Telefonat steht</w:t>
+      </w:r>
+      <w:r>
+        <w:rPr>
+          <w:lang w:eastAsia="de-DE"/>
+        </w:rPr>
+        <w:t>,</w:t>
+      </w:r>
+      <w:r>
+        <w:rPr>
+          <w:lang w:eastAsia="de-DE"/>
+        </w:rPr>
+        <w:t xml:space="preserve"> </w:t>
       </w:r>
       <w:r>
         <w:rPr>
@@ -5094,19 +5254,17 @@
         </w:rPr>
         <w:t xml:space="preserve">die Daten </w:t>
       </w:r>
-      <w:proofErr w:type="spellStart"/>
-      <w:r>
-        <w:rPr>
-          <w:lang w:eastAsia="de-DE"/>
-        </w:rPr>
-        <w:t>hashen</w:t>
-      </w:r>
-      <w:proofErr w:type="spellEnd"/>
-      <w:r>
-        <w:rPr>
-          <w:lang w:eastAsia="de-DE"/>
-        </w:rPr>
-        <w:t xml:space="preserve"> kann. </w:t>
+      <w:r>
+        <w:rPr>
+          <w:lang w:eastAsia="de-DE"/>
+        </w:rPr>
+        <w:t xml:space="preserve">finden </w:t>
+      </w:r>
+      <w:r>
+        <w:rPr>
+          <w:lang w:eastAsia="de-DE"/>
+        </w:rPr>
+        <w:t xml:space="preserve">kann. </w:t>
       </w:r>
       <w:r>
         <w:rPr>
@@ -5800,7 +5958,7 @@
           </mc:Choice>
           <mc:Fallback>
             <w:pict>
-              <v:group w14:anchorId="653279D0" id="Gruppieren 220" o:spid="_x0000_s1057" style="position:absolute;left:0;text-align:left;margin-left:13.4pt;margin-top:45.7pt;width:426.8pt;height:68.45pt;z-index:251727872" coordsize="54205,8693" o:gfxdata="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">
+              <v:group w14:anchorId="653279D0" id="Gruppieren 220" o:spid="_x0000_s1057" style="position:absolute;left:0;text-align:left;margin-left:13.4pt;margin-top:45.7pt;width:426.8pt;height:68.45pt;z-index:251727872" coordsize="54205,8693" o:gfxdata="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">
                 <v:group id="Gruppieren 195" o:spid="_x0000_s1058" style="position:absolute;left:1547;top:1514;width:41949;height:6579" coordorigin="2719,495" coordsize="41714,6542" o:gfxdata="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">
                   <v:group id="Gruppieren 196" o:spid="_x0000_s1059" style="position:absolute;left:11952;top:495;width:32482;height:6543" coordorigin="11952,495" coordsize="32481,6542" o:gfxdata="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">
                     <v:group id="Gruppieren 197" o:spid="_x0000_s1060" style="position:absolute;left:11952;top:519;width:11229;height:6519" coordorigin="11952,519" coordsize="11228,6519" o:gfxdata="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">
@@ -5885,7 +6043,7 @@
                 <v:shape id="Wolke 214" o:spid="_x0000_s1074" style="position:absolute;top:1065;width:10393;height:7336;visibility:visible;mso-wrap-style:square;v-text-anchor:middle" coordsize="43200,43200" o:gfxdata="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" path="m3900,14370c3629,11657,4261,8921,5623,6907,7775,3726,11264,3017,14005,5202,15678,909,19914,22,22456,3432,23097,1683,24328,474,25749,200v1564,-302,3126,570,4084,2281c31215,267,33501,-460,35463,690v1495,876,2567,2710,2855,4886c40046,6218,41422,7998,41982,10318v407,1684,349,3513,-164,5142c43079,17694,43520,20590,43016,23322v-670,3632,-2888,6352,-5612,6882c37391,32471,36658,34621,35395,36101v-1919,2249,-4691,2538,-6840,714c27860,39948,25999,42343,23667,43106v-2748,899,-5616,-633,-7187,-3840c12772,42310,7956,40599,5804,35472,3690,35809,1705,34024,1110,31250,679,29243,1060,27077,2113,25551,619,24354,-213,22057,-5,19704,239,16949,1845,14791,3863,14507v12,-46,25,-91,37,-137xem4693,26177nfc3809,26271,2925,25993,2160,25380t4768,9519nfc6573,35092,6200,35220,5820,35280t10658,3810nfc16211,38544,15987,37961,15810,37350m28827,34751nfc28788,35398,28698,36038,28560,36660m34129,22954nfc36133,24282,37398,27058,37380,30090m41798,15354nfc41473,16386,40978,17302,40350,18030m38324,5426nfc38379,5843,38405,6266,38400,6690m29078,3952nfc29267,3369,29516,2826,29820,2340m22141,4720nfc22218,4238,22339,3771,22500,3330m14000,5192nfc14472,5568,14908,6021,15300,6540m4127,15789nfc4024,15325,3948,14851,3900,14370e" filled="f" strokecolor="black [3200]">
                   <v:path arrowok="t" o:connecttype="custom" o:connectlocs="112904,444500;51965,430966;166673,592604;140017,599074;396426,663770;380355,634224;693516,590091;687093,622507;821071,389772;899283,510945;1005571,260719;970735,306159;921994,92136;923822,113600;699555,67107;717406,39735;532665,80148;541302,56545;336810,88163;368085,111053;99287,268106;93826,244011" o:connectangles="0,0,0,0,0,0,0,0,0,0,0,0,0,0,0,0,0,0,0,0,0,0"/>
                 </v:shape>
-                <v:shape id="Grafik 216" o:spid="_x0000_s1075" type="#_x0000_t75" alt="Programmierer" style="position:absolute;left:22641;width:8680;height:8693;visibility:visible;mso-wrap-style:square" o:gfxdata="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">
+                <v:shape id="Grafik 216" o:spid="_x0000_s1075" type="#_x0000_t75" alt="Programmierer" style="position:absolute;left:22641;width:8680;height:8693;visibility:visible;mso-wrap-style:square" o:gfxdata="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">
                   <v:imagedata r:id="rId20" o:title="Programmierer"/>
                 </v:shape>
                 <v:shape id="Wolke 218" o:spid="_x0000_s1076" style="position:absolute;left:43812;top:392;width:10393;height:7336;visibility:visible;mso-wrap-style:square;v-text-anchor:middle" coordsize="43200,43200" o:gfxdata="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" path="m3900,14370c3629,11657,4261,8921,5623,6907,7775,3726,11264,3017,14005,5202,15678,909,19914,22,22456,3432,23097,1683,24328,474,25749,200v1564,-302,3126,570,4084,2281c31215,267,33501,-460,35463,690v1495,876,2567,2710,2855,4886c40046,6218,41422,7998,41982,10318v407,1684,349,3513,-164,5142c43079,17694,43520,20590,43016,23322v-670,3632,-2888,6352,-5612,6882c37391,32471,36658,34621,35395,36101v-1919,2249,-4691,2538,-6840,714c27860,39948,25999,42343,23667,43106v-2748,899,-5616,-633,-7187,-3840c12772,42310,7956,40599,5804,35472,3690,35809,1705,34024,1110,31250,679,29243,1060,27077,2113,25551,619,24354,-213,22057,-5,19704,239,16949,1845,14791,3863,14507v12,-46,25,-91,37,-137xem4693,26177nfc3809,26271,2925,25993,2160,25380t4768,9519nfc6573,35092,6200,35220,5820,35280t10658,3810nfc16211,38544,15987,37961,15810,37350m28827,34751nfc28788,35398,28698,36038,28560,36660m34129,22954nfc36133,24282,37398,27058,37380,30090m41798,15354nfc41473,16386,40978,17302,40350,18030m38324,5426nfc38379,5843,38405,6266,38400,6690m29078,3952nfc29267,3369,29516,2826,29820,2340m22141,4720nfc22218,4238,22339,3771,22500,3330m14000,5192nfc14472,5568,14908,6021,15300,6540m4127,15789nfc4024,15325,3948,14851,3900,14370e" filled="f" strokecolor="black [3200]">
@@ -5999,12 +6157,21 @@
                               <w:t xml:space="preserve">Abbildung </w:t>
                             </w:r>
                             <w:r>
+                              <w:rPr>
+                                <w:noProof/>
+                              </w:rPr>
                               <w:fldChar w:fldCharType="begin"/>
                             </w:r>
                             <w:r>
+                              <w:rPr>
+                                <w:noProof/>
+                              </w:rPr>
                               <w:instrText xml:space="preserve"> SEQ Abbildung \* ARABIC </w:instrText>
                             </w:r>
                             <w:r>
+                              <w:rPr>
+                                <w:noProof/>
+                              </w:rPr>
                               <w:fldChar w:fldCharType="separate"/>
                             </w:r>
                             <w:r>
@@ -6014,6 +6181,9 @@
                               <w:t>5</w:t>
                             </w:r>
                             <w:r>
+                              <w:rPr>
+                                <w:noProof/>
+                              </w:rPr>
                               <w:fldChar w:fldCharType="end"/>
                             </w:r>
                             <w:r>
@@ -6039,7 +6209,7 @@
           </mc:Choice>
           <mc:Fallback>
             <w:pict>
-              <v:shape w14:anchorId="77A3D4ED" id="Textfeld 194" o:spid="_x0000_s1078" type="#_x0000_t202" style="position:absolute;margin-left:-.35pt;margin-top:185.55pt;width:444pt;height:13.5pt;z-index:251715584;visibility:visible;mso-wrap-style:square;mso-height-percent:0;mso-wrap-distance-left:9pt;mso-wrap-distance-top:0;mso-wrap-distance-right:9pt;mso-wrap-distance-bottom:0;mso-position-horizontal:absolute;mso-position-horizontal-relative:text;mso-position-vertical:absolute;mso-position-vertical-relative:text;mso-height-percent:0;mso-height-relative:margin;v-text-anchor:top" o:gfxdata="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" stroked="f">
+              <v:shape w14:anchorId="77A3D4ED" id="Textfeld 194" o:spid="_x0000_s1078" type="#_x0000_t202" style="position:absolute;margin-left:-.35pt;margin-top:185.55pt;width:444pt;height:13.5pt;z-index:251715584;visibility:visible;mso-wrap-style:square;mso-height-percent:0;mso-wrap-distance-left:9pt;mso-wrap-distance-top:0;mso-wrap-distance-right:9pt;mso-wrap-distance-bottom:0;mso-position-horizontal:absolute;mso-position-horizontal-relative:text;mso-position-vertical:absolute;mso-position-vertical-relative:text;mso-height-percent:0;mso-height-relative:margin;v-text-anchor:top" o:gfxdata="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" stroked="f">
                 <v:textbox inset="0,0,0,0">
                   <w:txbxContent>
                     <w:p>
@@ -6053,12 +6223,21 @@
                         <w:t xml:space="preserve">Abbildung </w:t>
                       </w:r>
                       <w:r>
+                        <w:rPr>
+                          <w:noProof/>
+                        </w:rPr>
                         <w:fldChar w:fldCharType="begin"/>
                       </w:r>
                       <w:r>
+                        <w:rPr>
+                          <w:noProof/>
+                        </w:rPr>
                         <w:instrText xml:space="preserve"> SEQ Abbildung \* ARABIC </w:instrText>
                       </w:r>
                       <w:r>
+                        <w:rPr>
+                          <w:noProof/>
+                        </w:rPr>
                         <w:fldChar w:fldCharType="separate"/>
                       </w:r>
                       <w:r>
@@ -6068,6 +6247,9 @@
                         <w:t>5</w:t>
                       </w:r>
                       <w:r>
+                        <w:rPr>
+                          <w:noProof/>
+                        </w:rPr>
                         <w:fldChar w:fldCharType="end"/>
                       </w:r>
                       <w:r>
@@ -6322,10 +6504,7 @@
                               <w:txbxContent>
                                 <w:p>
                                   <w:r>
-                                    <w:t>empfange</w:t>
-                                  </w:r>
-                                  <w:r>
-                                    <w:t xml:space="preserve"> Daten</w:t>
+                                    <w:t>empfange Daten</w:t>
                                   </w:r>
                                 </w:p>
                               </w:txbxContent>
@@ -6664,11 +6843,11 @@
           </mc:Choice>
           <mc:Fallback>
             <w:pict>
-              <v:group w14:anchorId="19F89CB8" id="Gruppieren 193" o:spid="_x0000_s1079" style="position:absolute;margin-left:-.35pt;margin-top:115.55pt;width:444pt;height:61.7pt;z-index:251713536;mso-width-relative:margin;mso-height-relative:margin" coordsize="56064,7791" o:gfxdata="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">
+              <v:group w14:anchorId="19F89CB8" id="Gruppieren 193" o:spid="_x0000_s1079" style="position:absolute;margin-left:-.35pt;margin-top:115.55pt;width:444pt;height:61.7pt;z-index:251713536;mso-width-relative:margin;mso-height-relative:margin" coordsize="56064,7791" o:gfxdata="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">
                 <v:group id="Gruppieren 479" o:spid="_x0000_s1080" style="position:absolute;width:56064;height:7791" coordsize="56064,7791" o:gfxdata="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">
                   <v:group id="Gruppieren 478" o:spid="_x0000_s1081" style="position:absolute;width:18030;height:7791" coordsize="18030,7791" o:gfxdata="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">
                     <v:group id="Gruppieren 477" o:spid="_x0000_s1082" style="position:absolute;width:16732;height:7791" coordsize="16732,7791" o:gfxdata="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">
-                      <v:shape id="Grafik 454" o:spid="_x0000_s1083" type="#_x0000_t75" alt="Mann" style="position:absolute;width:7791;height:7791;visibility:visible;mso-wrap-style:square" o:gfxdata="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">
+                      <v:shape id="Grafik 454" o:spid="_x0000_s1083" type="#_x0000_t75" alt="Mann" style="position:absolute;width:7791;height:7791;visibility:visible;mso-wrap-style:square" o:gfxdata="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">
                         <v:imagedata r:id="rId21" o:title="Mann"/>
                       </v:shape>
                       <v:shape id="Gerade Verbindung mit Pfeil 457" o:spid="_x0000_s1084" type="#_x0000_t32" style="position:absolute;left:6760;top:2885;width:9939;height:0;visibility:visible;mso-wrap-style:square" o:connectortype="straight" o:gfxdata="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" strokecolor="#4472c4 [3204]" strokeweight=".5pt">
@@ -6694,10 +6873,7 @@
                         <w:txbxContent>
                           <w:p>
                             <w:r>
-                              <w:t>empfange</w:t>
-                            </w:r>
-                            <w:r>
-                              <w:t xml:space="preserve"> Daten</w:t>
+                              <w:t>empfange Daten</w:t>
                             </w:r>
                           </w:p>
                         </w:txbxContent>
@@ -6705,7 +6881,7 @@
                     </v:shape>
                   </v:group>
                   <v:group id="Gruppieren 476" o:spid="_x0000_s1088" style="position:absolute;left:20038;width:36026;height:7791" coordsize="36025,7791" o:gfxdata="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">
-                    <v:shape id="Grafik 455" o:spid="_x0000_s1089" type="#_x0000_t75" alt="Mann" style="position:absolute;left:28234;width:7791;height:7791;visibility:visible;mso-wrap-style:square" o:gfxdata="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">
+                    <v:shape id="Grafik 455" o:spid="_x0000_s1089" type="#_x0000_t75" alt="Mann" style="position:absolute;left:28234;width:7791;height:7791;visibility:visible;mso-wrap-style:square" o:gfxdata="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">
                       <v:imagedata r:id="rId21" o:title="Mann"/>
                     </v:shape>
                     <v:shape id="Wolke 456" o:spid="_x0000_s1090" style="position:absolute;top:537;width:15186;height:7235;visibility:visible;mso-wrap-style:square;v-text-anchor:middle" coordsize="43200,43200" o:gfxdata="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" path="m3900,14370c3629,11657,4261,8921,5623,6907,7775,3726,11264,3017,14005,5202,15678,909,19914,22,22456,3432,23097,1683,24328,474,25749,200v1564,-302,3126,570,4084,2281c31215,267,33501,-460,35463,690v1495,876,2567,2710,2855,4886c40046,6218,41422,7998,41982,10318v407,1684,349,3513,-164,5142c43079,17694,43520,20590,43016,23322v-670,3632,-2888,6352,-5612,6882c37391,32471,36658,34621,35395,36101v-1919,2249,-4691,2538,-6840,714c27860,39948,25999,42343,23667,43106v-2748,899,-5616,-633,-7187,-3840c12772,42310,7956,40599,5804,35472,3690,35809,1705,34024,1110,31250,679,29243,1060,27077,2113,25551,619,24354,-213,22057,-5,19704,239,16949,1845,14791,3863,14507v12,-46,25,-91,37,-137xem4693,26177nfc3809,26271,2925,25993,2160,25380t4768,9519nfc6573,35092,6200,35220,5820,35280t10658,3810nfc16211,38544,15987,37961,15810,37350m28827,34751nfc28788,35398,28698,36038,28560,36660m34129,22954nfc36133,24282,37398,27058,37380,30090m41798,15354nfc41473,16386,40978,17302,40350,18030m38324,5426nfc38379,5843,38405,6266,38400,6690m29078,3952nfc29267,3369,29516,2826,29820,2340m22141,4720nfc22218,4238,22339,3771,22500,3330m14000,5192nfc14472,5568,14908,6021,15300,6540m4127,15789nfc4024,15325,3948,14851,3900,14370e" filled="f" strokecolor="black [3200]">
@@ -6813,12 +6989,21 @@
                               <w:t xml:space="preserve">Abbildung </w:t>
                             </w:r>
                             <w:r>
+                              <w:rPr>
+                                <w:noProof/>
+                              </w:rPr>
                               <w:fldChar w:fldCharType="begin"/>
                             </w:r>
                             <w:r>
+                              <w:rPr>
+                                <w:noProof/>
+                              </w:rPr>
                               <w:instrText xml:space="preserve"> SEQ Abbildung \* ARABIC </w:instrText>
                             </w:r>
                             <w:r>
+                              <w:rPr>
+                                <w:noProof/>
+                              </w:rPr>
                               <w:fldChar w:fldCharType="separate"/>
                             </w:r>
                             <w:r>
@@ -6828,6 +7013,9 @@
                               <w:t>4</w:t>
                             </w:r>
                             <w:r>
+                              <w:rPr>
+                                <w:noProof/>
+                              </w:rPr>
                               <w:fldChar w:fldCharType="end"/>
                             </w:r>
                             <w:r>
@@ -6867,12 +7055,21 @@
                         <w:t xml:space="preserve">Abbildung </w:t>
                       </w:r>
                       <w:r>
+                        <w:rPr>
+                          <w:noProof/>
+                        </w:rPr>
                         <w:fldChar w:fldCharType="begin"/>
                       </w:r>
                       <w:r>
+                        <w:rPr>
+                          <w:noProof/>
+                        </w:rPr>
                         <w:instrText xml:space="preserve"> SEQ Abbildung \* ARABIC </w:instrText>
                       </w:r>
                       <w:r>
+                        <w:rPr>
+                          <w:noProof/>
+                        </w:rPr>
                         <w:fldChar w:fldCharType="separate"/>
                       </w:r>
                       <w:r>
@@ -6882,6 +7079,9 @@
                         <w:t>4</w:t>
                       </w:r>
                       <w:r>
+                        <w:rPr>
+                          <w:noProof/>
+                        </w:rPr>
                         <w:fldChar w:fldCharType="end"/>
                       </w:r>
                       <w:r>
@@ -6901,8 +7101,6 @@
         </w:rPr>
         <w:br w:type="page"/>
       </w:r>
-      <w:bookmarkStart w:id="11" w:name="_GoBack"/>
-      <w:bookmarkEnd w:id="11"/>
     </w:p>
     <w:p>
       <w:pPr>
@@ -6915,6 +7113,7 @@
         <w:rPr>
           <w:lang w:eastAsia="de-DE"/>
         </w:rPr>
+        <w:lastRenderedPageBreak/>
         <w:t xml:space="preserve">Schwierigkeiten </w:t>
       </w:r>
       <w:r>
@@ -6930,20 +7129,177 @@
           <w:lang w:eastAsia="de-DE"/>
         </w:rPr>
       </w:pPr>
-      <w:commentRangeStart w:id="12"/>
-      <w:r>
-        <w:rPr>
-          <w:lang w:eastAsia="de-DE"/>
-        </w:rPr>
-        <w:t>//TODO</w:t>
-      </w:r>
-      <w:commentRangeEnd w:id="12"/>
-      <w:r>
-        <w:rPr>
-          <w:rStyle w:val="Kommentarzeichen"/>
-        </w:rPr>
-        <w:commentReference w:id="12"/>
-      </w:r>
+      <w:r>
+        <w:rPr>
+          <w:lang w:eastAsia="de-DE"/>
+        </w:rPr>
+        <w:t xml:space="preserve">Bei einer Person gab es </w:t>
+      </w:r>
+      <w:r>
+        <w:rPr>
+          <w:lang w:eastAsia="de-DE"/>
+        </w:rPr>
+        <w:t xml:space="preserve">Probleme bei Testen des Programmes. Sein Rechner hat weder </w:t>
+      </w:r>
+      <w:r>
+        <w:rPr>
+          <w:lang w:eastAsia="de-DE"/>
+        </w:rPr>
+        <w:t xml:space="preserve">Simulationen laufen noch </w:t>
+      </w:r>
+      <w:r>
+        <w:rPr>
+          <w:lang w:eastAsia="de-DE"/>
+        </w:rPr>
+        <w:t xml:space="preserve">ein Android-Telefon mit dem Rechner verbinden </w:t>
+      </w:r>
+      <w:r>
+        <w:rPr>
+          <w:lang w:eastAsia="de-DE"/>
+        </w:rPr>
+        <w:t>lassen</w:t>
+      </w:r>
+      <w:r>
+        <w:rPr>
+          <w:lang w:eastAsia="de-DE"/>
+        </w:rPr>
+        <w:t xml:space="preserve">. Dies sorgte für einige Probleme, da ungetesteter Code </w:t>
+      </w:r>
+      <w:proofErr w:type="spellStart"/>
+      <w:r>
+        <w:rPr>
+          <w:lang w:eastAsia="de-DE"/>
+        </w:rPr>
+        <w:t>gepushed</w:t>
+      </w:r>
+      <w:proofErr w:type="spellEnd"/>
+      <w:r>
+        <w:rPr>
+          <w:lang w:eastAsia="de-DE"/>
+        </w:rPr>
+        <w:t xml:space="preserve"> wurde. Dies hat weniger praktische Probleme verursacht, aber das Problem ist theoretischer Natur. Natürlich hat dies auch Problem</w:t>
+      </w:r>
+      <w:r>
+        <w:rPr>
+          <w:lang w:eastAsia="de-DE"/>
+        </w:rPr>
+        <w:t>e b</w:t>
+      </w:r>
+      <w:r>
+        <w:rPr>
+          <w:lang w:eastAsia="de-DE"/>
+        </w:rPr>
+        <w:t xml:space="preserve">eim Testen im Allgemein. </w:t>
+      </w:r>
+      <w:proofErr w:type="spellStart"/>
+      <w:r>
+        <w:rPr>
+          <w:lang w:eastAsia="de-DE"/>
+        </w:rPr>
+        <w:t>Layout</w:t>
+      </w:r>
+      <w:r>
+        <w:rPr>
+          <w:lang w:eastAsia="de-DE"/>
+        </w:rPr>
+        <w:t>v</w:t>
+      </w:r>
+      <w:r>
+        <w:rPr>
+          <w:lang w:eastAsia="de-DE"/>
+        </w:rPr>
+        <w:t>eränderungen</w:t>
+      </w:r>
+      <w:proofErr w:type="spellEnd"/>
+      <w:r>
+        <w:rPr>
+          <w:lang w:eastAsia="de-DE"/>
+        </w:rPr>
+        <w:t xml:space="preserve"> konnten nur </w:t>
+      </w:r>
+      <w:r>
+        <w:rPr>
+          <w:lang w:eastAsia="de-DE"/>
+        </w:rPr>
+        <w:t>mit großer zeitlicher Verzögerung</w:t>
+      </w:r>
+      <w:r>
+        <w:rPr>
+          <w:lang w:eastAsia="de-DE"/>
+        </w:rPr>
+        <w:t xml:space="preserve"> </w:t>
+      </w:r>
+      <w:r>
+        <w:rPr>
+          <w:lang w:eastAsia="de-DE"/>
+        </w:rPr>
+        <w:t>überprüft und weiter angepasst werden.</w:t>
+      </w:r>
+      <w:r>
+        <w:rPr>
+          <w:lang w:eastAsia="de-DE"/>
+        </w:rPr>
+        <w:t xml:space="preserve"> </w:t>
+      </w:r>
+      <w:r>
+        <w:rPr>
+          <w:lang w:eastAsia="de-DE"/>
+        </w:rPr>
+        <w:t>Diese Situation</w:t>
+      </w:r>
+      <w:r>
+        <w:rPr>
+          <w:lang w:eastAsia="de-DE"/>
+        </w:rPr>
+        <w:t xml:space="preserve"> hat sichtlich an der Teammoral gezogen. Das sorgte unter anderem dazu, dass diese Person sein Fokus auf </w:t>
+      </w:r>
+      <w:r>
+        <w:rPr>
+          <w:lang w:eastAsia="de-DE"/>
+        </w:rPr>
+        <w:t xml:space="preserve">Dokumentation und </w:t>
+      </w:r>
+      <w:r>
+        <w:rPr>
+          <w:lang w:eastAsia="de-DE"/>
+        </w:rPr>
+        <w:t>andere Tätigkeiten neben dem Programmieren gesetzt hat.</w:t>
+      </w:r>
+      <w:r>
+        <w:rPr>
+          <w:lang w:eastAsia="de-DE"/>
+        </w:rPr>
+        <w:t xml:space="preserve"> Diese Situ</w:t>
+      </w:r>
+      <w:r>
+        <w:rPr>
+          <w:lang w:eastAsia="de-DE"/>
+        </w:rPr>
+        <w:t>ation war für keiner der beteiligten Personen eine zufriedenstellende Situation.</w:t>
+      </w:r>
+    </w:p>
+    <w:p>
+      <w:pPr>
+        <w:rPr>
+          <w:lang w:eastAsia="de-DE"/>
+        </w:rPr>
+      </w:pPr>
+      <w:r>
+        <w:rPr>
+          <w:lang w:eastAsia="de-DE"/>
+        </w:rPr>
+        <w:t>//</w:t>
+      </w:r>
+      <w:r>
+        <w:rPr>
+          <w:b/>
+          <w:i/>
+          <w:lang w:eastAsia="de-DE"/>
+        </w:rPr>
+        <w:t>Hier könnte Ihr Problem stehen</w:t>
+      </w:r>
+      <w:bookmarkStart w:id="11" w:name="_GoBack"/>
+      <w:bookmarkEnd w:id="11"/>
     </w:p>
     <w:sectPr>
       <w:footerReference w:type="default" r:id="rId22"/>
@@ -7003,22 +7359,6 @@
       </w:r>
     </w:p>
   </w:comment>
-  <w:comment w:id="12" w:author="Stephan Toennies" w:date="2019-06-01T15:54:00Z" w:initials="ST">
-    <w:p>
-      <w:pPr>
-        <w:pStyle w:val="Kommentartext"/>
-      </w:pPr>
-      <w:r>
-        <w:rPr>
-          <w:rStyle w:val="Kommentarzeichen"/>
-        </w:rPr>
-        <w:annotationRef/>
-      </w:r>
-      <w:r>
-        <w:t>Yannick</w:t>
-      </w:r>
-    </w:p>
-  </w:comment>
 </w:comments>
 </file>
 
@@ -7026,7 +7366,6 @@
 <w15:commentsEx xmlns:wpc="http://schemas.microsoft.com/office/word/2010/wordprocessingCanvas" xmlns:cx="http://schemas.microsoft.com/office/drawing/2014/chartex" xmlns:cx1="http://schemas.microsoft.com/office/drawing/2015/9/8/chartex" xmlns:cx2="http://schemas.microsoft.com/office/drawing/2015/10/21/chartex" xmlns:cx3="http://schemas.microsoft.com/office/drawing/2016/5/9/chartex" xmlns:cx4="http://schemas.microsoft.com/office/drawing/2016/5/10/chartex" xmlns:cx5="http://schemas.microsoft.com/office/drawing/2016/5/11/chartex" xmlns:cx6="http://schemas.microsoft.com/office/drawing/2016/5/12/chartex" xmlns:cx7="http://schemas.microsoft.com/office/drawing/2016/5/13/chartex" xmlns:cx8="http://schemas.microsoft.com/office/drawing/2016/5/14/chartex" xmlns:mc="http://schemas.openxmlformats.org/markup-compatibility/2006" xmlns:aink="http://schemas.microsoft.com/office/drawing/2016/ink" xmlns:am3d="http://schemas.microsoft.com/office/drawing/2017/model3d" xmlns:o="urn:schemas-microsoft-com:office:office" xmlns:r="http://schemas.openxmlformats.org/officeDocument/2006/relationships" xmlns:m="http://schemas.openxmlformats.org/officeDocument/2006/math" xmlns:v="urn:schemas-microsoft-com:vml" xmlns:wp14="http://schemas.microsoft.com/office/word/2010/wordprocessingDrawing" xmlns:wp="http://schemas.openxmlformats.org/drawingml/2006/wordprocessingDrawing" xmlns:w10="urn:schemas-microsoft-com:office:word" xmlns:w="http://schemas.openxmlformats.org/wordprocessingml/2006/main" xmlns:w14="http://schemas.microsoft.com/office/word/2010/wordml" xmlns:w15="http://schemas.microsoft.com/office/word/2012/wordml" xmlns:w16cid="http://schemas.microsoft.com/office/word/2016/wordml/cid" xmlns:w16se="http://schemas.microsoft.com/office/word/2015/wordml/symex" xmlns:wpg="http://schemas.microsoft.com/office/word/2010/wordprocessingGroup" xmlns:wpi="http://schemas.microsoft.com/office/word/2010/wordprocessingInk" xmlns:wne="http://schemas.microsoft.com/office/word/2006/wordml" xmlns:wps="http://schemas.microsoft.com/office/word/2010/wordprocessingShape" mc:Ignorable="w14 w15 w16se w16cid wp14">
   <w15:commentEx w15:paraId="07590791" w15:done="0"/>
   <w15:commentEx w15:paraId="5B54783B" w15:done="0"/>
-  <w15:commentEx w15:paraId="1A813376" w15:done="0"/>
 </w15:commentsEx>
 </file>
 
@@ -7034,7 +7373,6 @@
 <w16cid:commentsIds xmlns:wpc="http://schemas.microsoft.com/office/word/2010/wordprocessingCanvas" xmlns:cx="http://schemas.microsoft.com/office/drawing/2014/chartex" xmlns:cx1="http://schemas.microsoft.com/office/drawing/2015/9/8/chartex" xmlns:cx2="http://schemas.microsoft.com/office/drawing/2015/10/21/chartex" xmlns:cx3="http://schemas.microsoft.com/office/drawing/2016/5/9/chartex" xmlns:cx4="http://schemas.microsoft.com/office/drawing/2016/5/10/chartex" xmlns:cx5="http://schemas.microsoft.com/office/drawing/2016/5/11/chartex" xmlns:cx6="http://schemas.microsoft.com/office/drawing/2016/5/12/chartex" xmlns:cx7="http://schemas.microsoft.com/office/drawing/2016/5/13/chartex" xmlns:cx8="http://schemas.microsoft.com/office/drawing/2016/5/14/chartex" xmlns:mc="http://schemas.openxmlformats.org/markup-compatibility/2006" xmlns:aink="http://schemas.microsoft.com/office/drawing/2016/ink" xmlns:am3d="http://schemas.microsoft.com/office/drawing/2017/model3d" xmlns:o="urn:schemas-microsoft-com:office:office" xmlns:r="http://schemas.openxmlformats.org/officeDocument/2006/relationships" xmlns:m="http://schemas.openxmlformats.org/officeDocument/2006/math" xmlns:v="urn:schemas-microsoft-com:vml" xmlns:wp14="http://schemas.microsoft.com/office/word/2010/wordprocessingDrawing" xmlns:wp="http://schemas.openxmlformats.org/drawingml/2006/wordprocessingDrawing" xmlns:w10="urn:schemas-microsoft-com:office:word" xmlns:w="http://schemas.openxmlformats.org/wordprocessingml/2006/main" xmlns:w14="http://schemas.microsoft.com/office/word/2010/wordml" xmlns:w15="http://schemas.microsoft.com/office/word/2012/wordml" xmlns:w16cid="http://schemas.microsoft.com/office/word/2016/wordml/cid" xmlns:w16se="http://schemas.microsoft.com/office/word/2015/wordml/symex" xmlns:wpg="http://schemas.microsoft.com/office/word/2010/wordprocessingGroup" xmlns:wpi="http://schemas.microsoft.com/office/word/2010/wordprocessingInk" xmlns:wne="http://schemas.microsoft.com/office/word/2006/wordml" xmlns:wps="http://schemas.microsoft.com/office/word/2010/wordprocessingShape" mc:Ignorable="w14 w15 w16se w16cid wp14">
   <w16cid:commentId w16cid:paraId="07590791" w16cid:durableId="209CE14B"/>
   <w16cid:commentId w16cid:paraId="5B54783B" w16cid:durableId="209D1DA7"/>
-  <w16cid:commentId w16cid:paraId="1A813376" w16cid:durableId="209D1E4E"/>
 </w16cid:commentsIds>
 </file>
 
@@ -7073,6 +7411,7 @@
         <w:docPartUnique/>
       </w:docPartObj>
     </w:sdtPr>
+    <w:sdtEndPr/>
     <w:sdtContent>
       <w:sdt>
         <w:sdtPr>
@@ -7082,6 +7421,7 @@
             <w:docPartUnique/>
           </w:docPartObj>
         </w:sdtPr>
+        <w:sdtEndPr/>
         <w:sdtContent>
           <w:p>
             <w:pPr>
@@ -7342,7 +7682,7 @@
       </w:pPr>
     </w:pPrDefault>
   </w:docDefaults>
-  <w:latentStyles w:defLockedState="0" w:defUIPriority="99" w:defSemiHidden="0" w:defUnhideWhenUsed="0" w:defQFormat="0" w:count="376">
+  <w:latentStyles w:defLockedState="0" w:defUIPriority="99" w:defSemiHidden="0" w:defUnhideWhenUsed="0" w:defQFormat="0" w:count="375">
     <w:lsdException w:name="Normal" w:uiPriority="0" w:qFormat="1"/>
     <w:lsdException w:name="heading 1" w:uiPriority="9" w:qFormat="1"/>
     <w:lsdException w:name="heading 2" w:semiHidden="1" w:uiPriority="9" w:unhideWhenUsed="1" w:qFormat="1"/>
@@ -7448,6 +7788,7 @@
     <w:lsdException w:name="HTML Sample" w:semiHidden="1" w:unhideWhenUsed="1"/>
     <w:lsdException w:name="HTML Typewriter" w:semiHidden="1" w:unhideWhenUsed="1"/>
     <w:lsdException w:name="HTML Variable" w:semiHidden="1" w:unhideWhenUsed="1"/>
+    <w:lsdException w:name="Normal Table" w:semiHidden="1" w:unhideWhenUsed="1"/>
     <w:lsdException w:name="annotation subject" w:semiHidden="1" w:unhideWhenUsed="1"/>
     <w:lsdException w:name="No List" w:semiHidden="1" w:unhideWhenUsed="1"/>
     <w:lsdException w:name="Outline List 1" w:semiHidden="1" w:unhideWhenUsed="1"/>
@@ -7494,8 +7835,10 @@
     <w:lsdException w:name="Table Subtle 2" w:semiHidden="1" w:unhideWhenUsed="1"/>
     <w:lsdException w:name="Table Web 1" w:semiHidden="1" w:unhideWhenUsed="1"/>
     <w:lsdException w:name="Table Web 2" w:semiHidden="1" w:unhideWhenUsed="1"/>
+    <w:lsdException w:name="Table Web 3" w:semiHidden="1" w:unhideWhenUsed="1"/>
     <w:lsdException w:name="Balloon Text" w:semiHidden="1" w:unhideWhenUsed="1"/>
     <w:lsdException w:name="Table Grid" w:uiPriority="39"/>
+    <w:lsdException w:name="Table Theme" w:semiHidden="1" w:unhideWhenUsed="1"/>
     <w:lsdException w:name="Placeholder Text" w:semiHidden="1"/>
     <w:lsdException w:name="No Spacing" w:uiPriority="1" w:qFormat="1"/>
     <w:lsdException w:name="Light Shading" w:uiPriority="60"/>
@@ -7715,7 +8058,6 @@
     <w:lsdException w:name="Smart Hyperlink" w:semiHidden="1" w:unhideWhenUsed="1"/>
     <w:lsdException w:name="Hashtag" w:semiHidden="1" w:unhideWhenUsed="1"/>
     <w:lsdException w:name="Unresolved Mention" w:semiHidden="1" w:unhideWhenUsed="1"/>
-    <w:lsdException w:name="Smart Link" w:semiHidden="1" w:unhideWhenUsed="1"/>
   </w:latentStyles>
   <w:style w:type="paragraph" w:default="1" w:styleId="Standard">
     <w:name w:val="Normal"/>
@@ -8711,7 +9053,7 @@
 </file>
 
 <file path=customXml/itemProps1.xml><?xml version="1.0" encoding="utf-8"?>
-<ds:datastoreItem xmlns:ds="http://schemas.openxmlformats.org/officeDocument/2006/customXml" ds:itemID="{46D81D13-9073-46DE-8882-5884A56A121D}">
+<ds:datastoreItem xmlns:ds="http://schemas.openxmlformats.org/officeDocument/2006/customXml" ds:itemID="{E9585CD3-4126-4B55-A9C7-360A89F4AAF7}">
   <ds:schemaRefs>
     <ds:schemaRef ds:uri="http://schemas.openxmlformats.org/officeDocument/2006/bibliography"/>
   </ds:schemaRefs>

</xml_diff>